<commit_message>
Solve exercise 01 Algorithms And Complexity
</commit_message>
<xml_diff>
--- a/Practice/Exercises/01-Data-Structures-Algorithms-and-Complexity-Exercises/1. Data-Structures-Algorithms-and-Complexity-Exercises.docx
+++ b/Practice/Exercises/01-Data-Structures-Algorithms-and-Complexity-Exercises/1. Data-Structures-Algorithms-and-Complexity-Exercises.docx
@@ -609,13 +609,7 @@
         <w:rPr>
           <w:lang w:val="en-GB"/>
         </w:rPr>
-        <w:t>Calculate the Complexity</w:t>
-      </w:r>
-      <w:r>
-        <w:rPr>
-          <w:lang w:val="en-GB"/>
-        </w:rPr>
-        <w:t xml:space="preserve"> (Best Case)</w:t>
+        <w:t>Calculate the Complexity (Best Case)</w:t>
       </w:r>
     </w:p>
     <w:p>
@@ -679,13 +673,7 @@
         <w:rPr>
           <w:lang w:val="en-GB"/>
         </w:rPr>
-        <w:t xml:space="preserve">Fast </w:t>
-      </w:r>
-      <w:r>
-        <w:rPr>
-          <w:lang w:val="en-GB"/>
-        </w:rPr>
-        <w:t>Check Prime</w:t>
+        <w:t>Fast Check Prime</w:t>
       </w:r>
       <w:r>
         <w:rPr>
@@ -1253,19 +1241,7 @@
         <w:rPr>
           <w:lang w:val="en-GB"/>
         </w:rPr>
-        <w:t>First N</w:t>
-      </w:r>
-      <w:r>
-        <w:rPr>
-          <w:lang w:val="en-GB"/>
-        </w:rPr>
-        <w:t xml:space="preserve"> Prime</w:t>
-      </w:r>
-      <w:r>
-        <w:rPr>
-          <w:lang w:val="en-GB"/>
-        </w:rPr>
-        <w:t>s</w:t>
+        <w:t>First N Primes</w:t>
       </w:r>
       <w:r>
         <w:rPr>
@@ -1873,13 +1849,7 @@
         <w:rPr>
           <w:lang w:val="en-GB"/>
         </w:rPr>
-        <w:t xml:space="preserve">Calculate the </w:t>
-      </w:r>
-      <w:r>
-        <w:rPr>
-          <w:lang w:val="en-GB"/>
-        </w:rPr>
-        <w:t xml:space="preserve">Memory </w:t>
+        <w:t xml:space="preserve">Calculate the Memory </w:t>
       </w:r>
       <w:r>
         <w:rPr>
@@ -1887,18 +1857,10 @@
         </w:rPr>
         <w:t>Consumption</w:t>
       </w:r>
-      <w:bookmarkStart w:id="2" w:name="_GoBack"/>
-      <w:bookmarkEnd w:id="2"/>
     </w:p>
     <w:p>
       <w:r>
-        <w:t xml:space="preserve">Calculate the expected </w:t>
-      </w:r>
-      <w:r>
-        <w:t>memory consumption</w:t>
-      </w:r>
-      <w:r>
-        <w:t xml:space="preserve"> </w:t>
+        <w:t xml:space="preserve">Calculate the expected memory consumption </w:t>
       </w:r>
       <w:r>
         <w:rPr>
@@ -2482,13 +2444,7 @@
         <w:rPr>
           <w:lang w:val="en-GB"/>
         </w:rPr>
-        <w:t>Primes</w:t>
-      </w:r>
-      <w:r>
-        <w:rPr>
-          <w:lang w:val="en-GB"/>
-        </w:rPr>
-        <w:t xml:space="preserve"> in Range</w:t>
+        <w:t>Primes in Range</w:t>
       </w:r>
       <w:r>
         <w:rPr>
@@ -3606,25 +3562,7 @@
                 <w:color w:val="000000"/>
                 <w:highlight w:val="white"/>
               </w:rPr>
-              <w:t xml:space="preserve">    IsPrime</w:t>
-            </w:r>
-            <w:r>
-              <w:rPr>
-                <w:rFonts w:ascii="Consolas" w:hAnsi="Consolas" w:cs="Consolas"/>
-                <w:noProof/>
-                <w:color w:val="000000"/>
-                <w:highlight w:val="white"/>
-              </w:rPr>
-              <w:t>Fast</w:t>
-            </w:r>
-            <w:r>
-              <w:rPr>
-                <w:rFonts w:ascii="Consolas" w:hAnsi="Consolas" w:cs="Consolas"/>
-                <w:noProof/>
-                <w:color w:val="000000"/>
-                <w:highlight w:val="white"/>
-              </w:rPr>
-              <w:t>(i);</w:t>
+              <w:t xml:space="preserve">    IsPrimeFast(i);</w:t>
             </w:r>
           </w:p>
           <w:p>
@@ -3878,16 +3816,7 @@
               <w:jc w:val="center"/>
             </w:pPr>
             <w:r>
-              <w:t>p = 1</w:t>
-            </w:r>
-            <w:r>
-              <w:t xml:space="preserve"> </w:t>
-            </w:r>
-            <w:r>
-              <w:t>00</w:t>
-            </w:r>
-            <w:r>
-              <w:t>0</w:t>
+              <w:t>p = 1 000</w:t>
             </w:r>
           </w:p>
         </w:tc>
@@ -3932,13 +3861,7 @@
               <w:jc w:val="center"/>
             </w:pPr>
             <w:r>
-              <w:t xml:space="preserve">p = </w:t>
-            </w:r>
-            <w:r>
-              <w:t>100</w:t>
-            </w:r>
-            <w:r>
-              <w:t xml:space="preserve"> 000</w:t>
+              <w:t>p = 100 000</w:t>
             </w:r>
           </w:p>
         </w:tc>
@@ -3953,13 +3876,7 @@
               <w:jc w:val="center"/>
             </w:pPr>
             <w:r>
-              <w:t>p = 1</w:t>
-            </w:r>
-            <w:r>
-              <w:t xml:space="preserve"> 0</w:t>
-            </w:r>
-            <w:r>
-              <w:t>00 000</w:t>
+              <w:t>p = 1 000 000</w:t>
             </w:r>
           </w:p>
         </w:tc>
@@ -3988,6 +3905,9 @@
             <w:pPr>
               <w:spacing w:before="120" w:after="120"/>
             </w:pPr>
+            <w:r>
+              <w:t>00.0020018</w:t>
+            </w:r>
           </w:p>
         </w:tc>
         <w:tc>
@@ -3999,6 +3919,9 @@
             <w:pPr>
               <w:spacing w:before="120" w:after="120"/>
             </w:pPr>
+            <w:r>
+              <w:t>00.0750521</w:t>
+            </w:r>
           </w:p>
         </w:tc>
         <w:tc>
@@ -4010,6 +3933,9 @@
             <w:pPr>
               <w:spacing w:before="120" w:after="120"/>
             </w:pPr>
+            <w:r>
+              <w:t>01.5490342</w:t>
+            </w:r>
           </w:p>
         </w:tc>
         <w:tc>
@@ -4021,6 +3947,9 @@
             <w:pPr>
               <w:spacing w:before="120" w:after="120"/>
             </w:pPr>
+            <w:r>
+              <w:t>05.8098737</w:t>
+            </w:r>
           </w:p>
         </w:tc>
         <w:tc>
@@ -4032,6 +3961,9 @@
             <w:pPr>
               <w:spacing w:before="120" w:after="120"/>
             </w:pPr>
+            <w:r>
+              <w:t>hangs</w:t>
+            </w:r>
           </w:p>
         </w:tc>
       </w:tr>
@@ -4059,6 +3991,9 @@
             <w:pPr>
               <w:spacing w:before="120" w:after="120"/>
             </w:pPr>
+            <w:r>
+              <w:t>00.0010002</w:t>
+            </w:r>
           </w:p>
         </w:tc>
         <w:tc>
@@ -4070,6 +4005,11 @@
             <w:pPr>
               <w:spacing w:before="120" w:after="120"/>
             </w:pPr>
+            <w:r>
+              <w:t>00.0020013</w:t>
+            </w:r>
+            <w:bookmarkStart w:id="2" w:name="_GoBack"/>
+            <w:bookmarkEnd w:id="2"/>
           </w:p>
         </w:tc>
         <w:tc>
@@ -4081,6 +4021,9 @@
             <w:pPr>
               <w:spacing w:before="120" w:after="120"/>
             </w:pPr>
+            <w:r>
+              <w:t>00.0150100</w:t>
+            </w:r>
           </w:p>
         </w:tc>
         <w:tc>
@@ -4092,6 +4035,9 @@
             <w:pPr>
               <w:spacing w:before="120" w:after="120"/>
             </w:pPr>
+            <w:r>
+              <w:t>00.0370376</w:t>
+            </w:r>
           </w:p>
         </w:tc>
         <w:tc>
@@ -4103,6 +4049,9 @@
             <w:pPr>
               <w:spacing w:before="120" w:after="120"/>
             </w:pPr>
+            <w:r>
+              <w:t>00.8725832</w:t>
+            </w:r>
           </w:p>
         </w:tc>
       </w:tr>
@@ -4384,7 +4333,7 @@
                               <w:sz w:val="18"/>
                               <w:szCs w:val="18"/>
                             </w:rPr>
-                            <w:t>3</w:t>
+                            <w:t>2</w:t>
                           </w:r>
                           <w:r>
                             <w:rPr>
@@ -4505,7 +4454,7 @@
                         <w:sz w:val="18"/>
                         <w:szCs w:val="18"/>
                       </w:rPr>
-                      <w:t>3</w:t>
+                      <w:t>2</w:t>
                     </w:r>
                     <w:r>
                       <w:rPr>
@@ -5867,7 +5816,7 @@
         </mc:Choice>
         <mc:Fallback>
           <w:pict>
-            <v:line w14:anchorId="6C5F774C" id="Straight Connector 1" o:spid="_x0000_s1026" style="position:absolute;flip:y;z-index:251662336;visibility:visible;mso-wrap-style:square;mso-width-percent:0;mso-height-percent:0;mso-wrap-distance-left:9pt;mso-wrap-distance-top:0;mso-wrap-distance-right:9pt;mso-wrap-distance-bottom:0;mso-position-horizontal:absolute;mso-position-horizontal-relative:text;mso-position-vertical:absolute;mso-position-vertical-relative:text;mso-width-percent:0;mso-height-percent:0;mso-width-relative:margin;mso-height-relative:margin" from="-.35pt,11.2pt" to="520.45pt,11.2pt" o:gfxdata="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" strokecolor="#f37123" strokeweight="1pt">
+            <v:line w14:anchorId="2F6B1C45" id="Straight Connector 1" o:spid="_x0000_s1026" style="position:absolute;flip:y;z-index:251662336;visibility:visible;mso-wrap-style:square;mso-width-percent:0;mso-height-percent:0;mso-wrap-distance-left:9pt;mso-wrap-distance-top:0;mso-wrap-distance-right:9pt;mso-wrap-distance-bottom:0;mso-position-horizontal:absolute;mso-position-horizontal-relative:text;mso-position-vertical:absolute;mso-position-vertical-relative:text;mso-width-percent:0;mso-height-percent:0;mso-width-relative:margin;mso-height-relative:margin" from="-.35pt,11.2pt" to="520.45pt,11.2pt" o:gfxdata="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" strokecolor="#f37123" strokeweight="1pt">
               <v:stroke endcap="round"/>
             </v:line>
           </w:pict>
@@ -6126,7 +6075,7 @@
 
 <file path=word/numbering.xml><?xml version="1.0" encoding="utf-8"?>
 <w:numbering xmlns:wpc="http://schemas.microsoft.com/office/word/2010/wordprocessingCanvas" xmlns:mc="http://schemas.openxmlformats.org/markup-compatibility/2006" xmlns:o="urn:schemas-microsoft-com:office:office" xmlns:r="http://schemas.openxmlformats.org/officeDocument/2006/relationships" xmlns:m="http://schemas.openxmlformats.org/officeDocument/2006/math" xmlns:v="urn:schemas-microsoft-com:vml" xmlns:wp14="http://schemas.microsoft.com/office/word/2010/wordprocessingDrawing" xmlns:wp="http://schemas.openxmlformats.org/drawingml/2006/wordprocessingDrawing" xmlns:w10="urn:schemas-microsoft-com:office:word" xmlns:w="http://schemas.openxmlformats.org/wordprocessingml/2006/main" xmlns:w14="http://schemas.microsoft.com/office/word/2010/wordml" xmlns:w15="http://schemas.microsoft.com/office/word/2012/wordml" xmlns:wpg="http://schemas.microsoft.com/office/word/2010/wordprocessingGroup" xmlns:wpi="http://schemas.microsoft.com/office/word/2010/wordprocessingInk" xmlns:wne="http://schemas.microsoft.com/office/word/2006/wordml" xmlns:wps="http://schemas.microsoft.com/office/word/2010/wordprocessingShape" mc:Ignorable="w14 w15 wp14">
-  <w:abstractNum w:abstractNumId="0" w15:restartNumberingAfterBreak="0">
+  <w:abstractNum w:abstractNumId="0">
     <w:nsid w:val="00DE6CE0"/>
     <w:multiLevelType w:val="hybridMultilevel"/>
     <w:tmpl w:val="D01A1A1E"/>
@@ -6215,7 +6164,7 @@
       </w:pPr>
     </w:lvl>
   </w:abstractNum>
-  <w:abstractNum w:abstractNumId="1" w15:restartNumberingAfterBreak="0">
+  <w:abstractNum w:abstractNumId="1">
     <w:nsid w:val="045D0EDC"/>
     <w:multiLevelType w:val="hybridMultilevel"/>
     <w:tmpl w:val="A2727D48"/>
@@ -6328,7 +6277,7 @@
       </w:rPr>
     </w:lvl>
   </w:abstractNum>
-  <w:abstractNum w:abstractNumId="2" w15:restartNumberingAfterBreak="0">
+  <w:abstractNum w:abstractNumId="2">
     <w:nsid w:val="04E60920"/>
     <w:multiLevelType w:val="hybridMultilevel"/>
     <w:tmpl w:val="9DB0F662"/>
@@ -6441,7 +6390,7 @@
       </w:rPr>
     </w:lvl>
   </w:abstractNum>
-  <w:abstractNum w:abstractNumId="3" w15:restartNumberingAfterBreak="0">
+  <w:abstractNum w:abstractNumId="3">
     <w:nsid w:val="07CA6F2A"/>
     <w:multiLevelType w:val="hybridMultilevel"/>
     <w:tmpl w:val="E37C9852"/>
@@ -6554,7 +6503,7 @@
       </w:pPr>
     </w:lvl>
   </w:abstractNum>
-  <w:abstractNum w:abstractNumId="4" w15:restartNumberingAfterBreak="0">
+  <w:abstractNum w:abstractNumId="4">
     <w:nsid w:val="09942933"/>
     <w:multiLevelType w:val="hybridMultilevel"/>
     <w:tmpl w:val="94228B32"/>
@@ -6667,7 +6616,7 @@
       </w:pPr>
     </w:lvl>
   </w:abstractNum>
-  <w:abstractNum w:abstractNumId="5" w15:restartNumberingAfterBreak="0">
+  <w:abstractNum w:abstractNumId="5">
     <w:nsid w:val="0A2D1AF6"/>
     <w:multiLevelType w:val="hybridMultilevel"/>
     <w:tmpl w:val="09CE809C"/>
@@ -6780,7 +6729,7 @@
       </w:rPr>
     </w:lvl>
   </w:abstractNum>
-  <w:abstractNum w:abstractNumId="6" w15:restartNumberingAfterBreak="0">
+  <w:abstractNum w:abstractNumId="6">
     <w:nsid w:val="0AC736A2"/>
     <w:multiLevelType w:val="multilevel"/>
     <w:tmpl w:val="6ADCEAFC"/>
@@ -6929,7 +6878,7 @@
       </w:rPr>
     </w:lvl>
   </w:abstractNum>
-  <w:abstractNum w:abstractNumId="7" w15:restartNumberingAfterBreak="0">
+  <w:abstractNum w:abstractNumId="7">
     <w:nsid w:val="0D4369C1"/>
     <w:multiLevelType w:val="hybridMultilevel"/>
     <w:tmpl w:val="9C4215D0"/>
@@ -7042,7 +6991,7 @@
       </w:rPr>
     </w:lvl>
   </w:abstractNum>
-  <w:abstractNum w:abstractNumId="8" w15:restartNumberingAfterBreak="0">
+  <w:abstractNum w:abstractNumId="8">
     <w:nsid w:val="101C2EBE"/>
     <w:multiLevelType w:val="hybridMultilevel"/>
     <w:tmpl w:val="5B4497EE"/>
@@ -7155,7 +7104,7 @@
       </w:rPr>
     </w:lvl>
   </w:abstractNum>
-  <w:abstractNum w:abstractNumId="9" w15:restartNumberingAfterBreak="0">
+  <w:abstractNum w:abstractNumId="9">
     <w:nsid w:val="13183150"/>
     <w:multiLevelType w:val="hybridMultilevel"/>
     <w:tmpl w:val="1BDAF7D6"/>
@@ -7268,7 +7217,7 @@
       </w:pPr>
     </w:lvl>
   </w:abstractNum>
-  <w:abstractNum w:abstractNumId="10" w15:restartNumberingAfterBreak="0">
+  <w:abstractNum w:abstractNumId="10">
     <w:nsid w:val="1874561D"/>
     <w:multiLevelType w:val="hybridMultilevel"/>
     <w:tmpl w:val="ADECB8FE"/>
@@ -7381,7 +7330,7 @@
       </w:pPr>
     </w:lvl>
   </w:abstractNum>
-  <w:abstractNum w:abstractNumId="11" w15:restartNumberingAfterBreak="0">
+  <w:abstractNum w:abstractNumId="11">
     <w:nsid w:val="1B2F08DF"/>
     <w:multiLevelType w:val="hybridMultilevel"/>
     <w:tmpl w:val="1244F984"/>
@@ -7494,7 +7443,7 @@
       </w:pPr>
     </w:lvl>
   </w:abstractNum>
-  <w:abstractNum w:abstractNumId="12" w15:restartNumberingAfterBreak="0">
+  <w:abstractNum w:abstractNumId="12">
     <w:nsid w:val="2010352E"/>
     <w:multiLevelType w:val="hybridMultilevel"/>
     <w:tmpl w:val="D0D64C36"/>
@@ -7607,7 +7556,7 @@
       </w:pPr>
     </w:lvl>
   </w:abstractNum>
-  <w:abstractNum w:abstractNumId="13" w15:restartNumberingAfterBreak="0">
+  <w:abstractNum w:abstractNumId="13">
     <w:nsid w:val="22CD3F94"/>
     <w:multiLevelType w:val="hybridMultilevel"/>
     <w:tmpl w:val="A044FDFA"/>
@@ -7693,7 +7642,7 @@
       </w:pPr>
     </w:lvl>
   </w:abstractNum>
-  <w:abstractNum w:abstractNumId="14" w15:restartNumberingAfterBreak="0">
+  <w:abstractNum w:abstractNumId="14">
     <w:nsid w:val="273A0993"/>
     <w:multiLevelType w:val="hybridMultilevel"/>
     <w:tmpl w:val="15189A8C"/>
@@ -7806,7 +7755,7 @@
       </w:rPr>
     </w:lvl>
   </w:abstractNum>
-  <w:abstractNum w:abstractNumId="15" w15:restartNumberingAfterBreak="0">
+  <w:abstractNum w:abstractNumId="15">
     <w:nsid w:val="27B21A09"/>
     <w:multiLevelType w:val="hybridMultilevel"/>
     <w:tmpl w:val="2B56ED7C"/>
@@ -7896,7 +7845,7 @@
       </w:pPr>
     </w:lvl>
   </w:abstractNum>
-  <w:abstractNum w:abstractNumId="16" w15:restartNumberingAfterBreak="0">
+  <w:abstractNum w:abstractNumId="16">
     <w:nsid w:val="298046F9"/>
     <w:multiLevelType w:val="hybridMultilevel"/>
     <w:tmpl w:val="F47A6CA4"/>
@@ -8009,7 +7958,7 @@
       </w:rPr>
     </w:lvl>
   </w:abstractNum>
-  <w:abstractNum w:abstractNumId="17" w15:restartNumberingAfterBreak="0">
+  <w:abstractNum w:abstractNumId="17">
     <w:nsid w:val="2CF743FE"/>
     <w:multiLevelType w:val="hybridMultilevel"/>
     <w:tmpl w:val="76B4376C"/>
@@ -8122,7 +8071,7 @@
       </w:pPr>
     </w:lvl>
   </w:abstractNum>
-  <w:abstractNum w:abstractNumId="18" w15:restartNumberingAfterBreak="0">
+  <w:abstractNum w:abstractNumId="18">
     <w:nsid w:val="30847E3A"/>
     <w:multiLevelType w:val="hybridMultilevel"/>
     <w:tmpl w:val="8EFE1B88"/>
@@ -8235,7 +8184,7 @@
       </w:rPr>
     </w:lvl>
   </w:abstractNum>
-  <w:abstractNum w:abstractNumId="19" w15:restartNumberingAfterBreak="0">
+  <w:abstractNum w:abstractNumId="19">
     <w:nsid w:val="35554B47"/>
     <w:multiLevelType w:val="hybridMultilevel"/>
     <w:tmpl w:val="5132449A"/>
@@ -8348,7 +8297,7 @@
       </w:pPr>
     </w:lvl>
   </w:abstractNum>
-  <w:abstractNum w:abstractNumId="20" w15:restartNumberingAfterBreak="0">
+  <w:abstractNum w:abstractNumId="20">
     <w:nsid w:val="3EE06A9B"/>
     <w:multiLevelType w:val="hybridMultilevel"/>
     <w:tmpl w:val="0422C66C"/>
@@ -8461,7 +8410,7 @@
       </w:pPr>
     </w:lvl>
   </w:abstractNum>
-  <w:abstractNum w:abstractNumId="21" w15:restartNumberingAfterBreak="0">
+  <w:abstractNum w:abstractNumId="21">
     <w:nsid w:val="408D2380"/>
     <w:multiLevelType w:val="hybridMultilevel"/>
     <w:tmpl w:val="171ABD58"/>
@@ -8574,7 +8523,7 @@
       </w:rPr>
     </w:lvl>
   </w:abstractNum>
-  <w:abstractNum w:abstractNumId="22" w15:restartNumberingAfterBreak="0">
+  <w:abstractNum w:abstractNumId="22">
     <w:nsid w:val="43B4076D"/>
     <w:multiLevelType w:val="hybridMultilevel"/>
     <w:tmpl w:val="096484E2"/>
@@ -8687,7 +8636,7 @@
       </w:rPr>
     </w:lvl>
   </w:abstractNum>
-  <w:abstractNum w:abstractNumId="23" w15:restartNumberingAfterBreak="0">
+  <w:abstractNum w:abstractNumId="23">
     <w:nsid w:val="480241E3"/>
     <w:multiLevelType w:val="hybridMultilevel"/>
     <w:tmpl w:val="D89C5D02"/>
@@ -8800,7 +8749,7 @@
       </w:rPr>
     </w:lvl>
   </w:abstractNum>
-  <w:abstractNum w:abstractNumId="24" w15:restartNumberingAfterBreak="0">
+  <w:abstractNum w:abstractNumId="24">
     <w:nsid w:val="4C580886"/>
     <w:multiLevelType w:val="hybridMultilevel"/>
     <w:tmpl w:val="3CA61870"/>
@@ -8913,7 +8862,7 @@
       </w:pPr>
     </w:lvl>
   </w:abstractNum>
-  <w:abstractNum w:abstractNumId="25" w15:restartNumberingAfterBreak="0">
+  <w:abstractNum w:abstractNumId="25">
     <w:nsid w:val="4DBA1B4A"/>
     <w:multiLevelType w:val="hybridMultilevel"/>
     <w:tmpl w:val="3FD8C338"/>
@@ -9026,7 +8975,7 @@
       </w:rPr>
     </w:lvl>
   </w:abstractNum>
-  <w:abstractNum w:abstractNumId="26" w15:restartNumberingAfterBreak="0">
+  <w:abstractNum w:abstractNumId="26">
     <w:nsid w:val="4EE03586"/>
     <w:multiLevelType w:val="hybridMultilevel"/>
     <w:tmpl w:val="0D0E4C44"/>
@@ -9139,7 +9088,7 @@
       </w:rPr>
     </w:lvl>
   </w:abstractNum>
-  <w:abstractNum w:abstractNumId="27" w15:restartNumberingAfterBreak="0">
+  <w:abstractNum w:abstractNumId="27">
     <w:nsid w:val="5507266E"/>
     <w:multiLevelType w:val="hybridMultilevel"/>
     <w:tmpl w:val="22522E3A"/>
@@ -9252,7 +9201,7 @@
       </w:rPr>
     </w:lvl>
   </w:abstractNum>
-  <w:abstractNum w:abstractNumId="28" w15:restartNumberingAfterBreak="0">
+  <w:abstractNum w:abstractNumId="28">
     <w:nsid w:val="55990837"/>
     <w:multiLevelType w:val="hybridMultilevel"/>
     <w:tmpl w:val="960254F8"/>
@@ -9365,7 +9314,7 @@
       </w:rPr>
     </w:lvl>
   </w:abstractNum>
-  <w:abstractNum w:abstractNumId="29" w15:restartNumberingAfterBreak="0">
+  <w:abstractNum w:abstractNumId="29">
     <w:nsid w:val="56373FA6"/>
     <w:multiLevelType w:val="multilevel"/>
     <w:tmpl w:val="0EC6010C"/>
@@ -9514,7 +9463,7 @@
       </w:rPr>
     </w:lvl>
   </w:abstractNum>
-  <w:abstractNum w:abstractNumId="30" w15:restartNumberingAfterBreak="0">
+  <w:abstractNum w:abstractNumId="30">
     <w:nsid w:val="572900D2"/>
     <w:multiLevelType w:val="hybridMultilevel"/>
     <w:tmpl w:val="5824C316"/>
@@ -9627,7 +9576,7 @@
       </w:pPr>
     </w:lvl>
   </w:abstractNum>
-  <w:abstractNum w:abstractNumId="31" w15:restartNumberingAfterBreak="0">
+  <w:abstractNum w:abstractNumId="31">
     <w:nsid w:val="5CAC6A84"/>
     <w:multiLevelType w:val="hybridMultilevel"/>
     <w:tmpl w:val="1C9E29FC"/>
@@ -9740,7 +9689,7 @@
       </w:pPr>
     </w:lvl>
   </w:abstractNum>
-  <w:abstractNum w:abstractNumId="32" w15:restartNumberingAfterBreak="0">
+  <w:abstractNum w:abstractNumId="32">
     <w:nsid w:val="5E10569E"/>
     <w:multiLevelType w:val="hybridMultilevel"/>
     <w:tmpl w:val="6190573C"/>
@@ -9853,7 +9802,7 @@
       </w:rPr>
     </w:lvl>
   </w:abstractNum>
-  <w:abstractNum w:abstractNumId="33" w15:restartNumberingAfterBreak="0">
+  <w:abstractNum w:abstractNumId="33">
     <w:nsid w:val="5F9A715F"/>
     <w:multiLevelType w:val="hybridMultilevel"/>
     <w:tmpl w:val="4B26630C"/>
@@ -9966,7 +9915,7 @@
       </w:rPr>
     </w:lvl>
   </w:abstractNum>
-  <w:abstractNum w:abstractNumId="34" w15:restartNumberingAfterBreak="0">
+  <w:abstractNum w:abstractNumId="34">
     <w:nsid w:val="5FFD369E"/>
     <w:multiLevelType w:val="hybridMultilevel"/>
     <w:tmpl w:val="14601D90"/>
@@ -10079,7 +10028,7 @@
       </w:pPr>
     </w:lvl>
   </w:abstractNum>
-  <w:abstractNum w:abstractNumId="35" w15:restartNumberingAfterBreak="0">
+  <w:abstractNum w:abstractNumId="35">
     <w:nsid w:val="60B1394E"/>
     <w:multiLevelType w:val="hybridMultilevel"/>
     <w:tmpl w:val="D460172E"/>
@@ -10192,7 +10141,7 @@
       </w:rPr>
     </w:lvl>
   </w:abstractNum>
-  <w:abstractNum w:abstractNumId="36" w15:restartNumberingAfterBreak="0">
+  <w:abstractNum w:abstractNumId="36">
     <w:nsid w:val="613F732A"/>
     <w:multiLevelType w:val="hybridMultilevel"/>
     <w:tmpl w:val="EA766CA6"/>
@@ -10305,7 +10254,7 @@
       </w:pPr>
     </w:lvl>
   </w:abstractNum>
-  <w:abstractNum w:abstractNumId="37" w15:restartNumberingAfterBreak="0">
+  <w:abstractNum w:abstractNumId="37">
     <w:nsid w:val="64334596"/>
     <w:multiLevelType w:val="hybridMultilevel"/>
     <w:tmpl w:val="8CA877F4"/>
@@ -10418,7 +10367,7 @@
       </w:rPr>
     </w:lvl>
   </w:abstractNum>
-  <w:abstractNum w:abstractNumId="38" w15:restartNumberingAfterBreak="0">
+  <w:abstractNum w:abstractNumId="38">
     <w:nsid w:val="646B2950"/>
     <w:multiLevelType w:val="hybridMultilevel"/>
     <w:tmpl w:val="239689EE"/>
@@ -10531,7 +10480,7 @@
       </w:rPr>
     </w:lvl>
   </w:abstractNum>
-  <w:abstractNum w:abstractNumId="39" w15:restartNumberingAfterBreak="0">
+  <w:abstractNum w:abstractNumId="39">
     <w:nsid w:val="65FF2968"/>
     <w:multiLevelType w:val="hybridMultilevel"/>
     <w:tmpl w:val="686E9B12"/>
@@ -10617,7 +10566,7 @@
       </w:pPr>
     </w:lvl>
   </w:abstractNum>
-  <w:abstractNum w:abstractNumId="40" w15:restartNumberingAfterBreak="0">
+  <w:abstractNum w:abstractNumId="40">
     <w:nsid w:val="67C1182A"/>
     <w:multiLevelType w:val="hybridMultilevel"/>
     <w:tmpl w:val="80A4A7AA"/>
@@ -10730,7 +10679,7 @@
       </w:pPr>
     </w:lvl>
   </w:abstractNum>
-  <w:abstractNum w:abstractNumId="41" w15:restartNumberingAfterBreak="0">
+  <w:abstractNum w:abstractNumId="41">
     <w:nsid w:val="6DC02F02"/>
     <w:multiLevelType w:val="hybridMultilevel"/>
     <w:tmpl w:val="15B2AB50"/>
@@ -10843,7 +10792,7 @@
       </w:rPr>
     </w:lvl>
   </w:abstractNum>
-  <w:abstractNum w:abstractNumId="42" w15:restartNumberingAfterBreak="0">
+  <w:abstractNum w:abstractNumId="42">
     <w:nsid w:val="76417219"/>
     <w:multiLevelType w:val="hybridMultilevel"/>
     <w:tmpl w:val="02E20E58"/>
@@ -10956,7 +10905,7 @@
       </w:pPr>
     </w:lvl>
   </w:abstractNum>
-  <w:abstractNum w:abstractNumId="43" w15:restartNumberingAfterBreak="0">
+  <w:abstractNum w:abstractNumId="43">
     <w:nsid w:val="7A0155B4"/>
     <w:multiLevelType w:val="hybridMultilevel"/>
     <w:tmpl w:val="581A57DA"/>
@@ -11069,7 +11018,7 @@
       </w:rPr>
     </w:lvl>
   </w:abstractNum>
-  <w:abstractNum w:abstractNumId="44" w15:restartNumberingAfterBreak="0">
+  <w:abstractNum w:abstractNumId="44">
     <w:nsid w:val="7B4F62C0"/>
     <w:multiLevelType w:val="hybridMultilevel"/>
     <w:tmpl w:val="603402A6"/>
@@ -11182,7 +11131,7 @@
       </w:pPr>
     </w:lvl>
   </w:abstractNum>
-  <w:abstractNum w:abstractNumId="45" w15:restartNumberingAfterBreak="0">
+  <w:abstractNum w:abstractNumId="45">
     <w:nsid w:val="7C8835A5"/>
     <w:multiLevelType w:val="hybridMultilevel"/>
     <w:tmpl w:val="7E92255E"/>
@@ -11268,7 +11217,7 @@
       </w:pPr>
     </w:lvl>
   </w:abstractNum>
-  <w:abstractNum w:abstractNumId="46" w15:restartNumberingAfterBreak="0">
+  <w:abstractNum w:abstractNumId="46">
     <w:nsid w:val="7E8F7603"/>
     <w:multiLevelType w:val="hybridMultilevel"/>
     <w:tmpl w:val="4F749198"/>
@@ -12042,6 +11991,7 @@
   <w:style w:type="character" w:default="1" w:styleId="DefaultParagraphFont">
     <w:name w:val="Default Paragraph Font"/>
     <w:uiPriority w:val="1"/>
+    <w:semiHidden/>
     <w:unhideWhenUsed/>
   </w:style>
   <w:style w:type="table" w:default="1" w:styleId="TableNormal">
@@ -12296,6 +12246,7 @@
       <w:spacing w:after="0" w:line="240" w:lineRule="auto"/>
     </w:pPr>
     <w:tblPr>
+      <w:tblInd w:w="0" w:type="dxa"/>
       <w:tblBorders>
         <w:top w:val="single" w:sz="4" w:space="0" w:color="auto"/>
         <w:left w:val="single" w:sz="4" w:space="0" w:color="auto"/>
@@ -12304,6 +12255,12 @@
         <w:insideH w:val="single" w:sz="4" w:space="0" w:color="auto"/>
         <w:insideV w:val="single" w:sz="4" w:space="0" w:color="auto"/>
       </w:tblBorders>
+      <w:tblCellMar>
+        <w:top w:w="0" w:type="dxa"/>
+        <w:left w:w="108" w:type="dxa"/>
+        <w:bottom w:w="0" w:type="dxa"/>
+        <w:right w:w="108" w:type="dxa"/>
+      </w:tblCellMar>
     </w:tblPr>
   </w:style>
   <w:style w:type="character" w:customStyle="1" w:styleId="ListParagraphChar">
@@ -12632,7 +12589,7 @@
 </file>
 
 <file path=customXml/itemProps1.xml><?xml version="1.0" encoding="utf-8"?>
-<ds:datastoreItem xmlns:ds="http://schemas.openxmlformats.org/officeDocument/2006/customXml" ds:itemID="{F50A4A89-C0AF-4333-9175-BC9276B9EDA7}">
+<ds:datastoreItem xmlns:ds="http://schemas.openxmlformats.org/officeDocument/2006/customXml" ds:itemID="{7B4F9285-2540-4E63-9704-28609BDAA752}">
   <ds:schemaRefs>
     <ds:schemaRef ds:uri="http://schemas.openxmlformats.org/officeDocument/2006/bibliography"/>
   </ds:schemaRefs>

</xml_diff>